<commit_message>
Worked with user Guide
</commit_message>
<xml_diff>
--- a/doc/Working sets/User Guide.docx
+++ b/doc/Working sets/User Guide.docx
@@ -7,7 +7,7 @@
         <w:pStyle w:val="style1"/>
         <w:numPr>
           <w:ilvl w:val="0"/>
-          <w:numId w:val="1"/>
+          <w:numId w:val="2"/>
         </w:numPr>
         <w:spacing w:after="120" w:before="240"/>
         <w:contextualSpacing w:val="false"/>
@@ -18,6 +18,7 @@
           <w:color w:val="00000A"/>
           <w:spacing w:val="0"/>
           <w:position w:val="0"/>
+          <w:sz w:val="32"/>
           <w:sz w:val="32"/>
           <w:shd w:fill="FFFFFF" w:val="clear"/>
           <w:vertAlign w:val="baseline"/>
@@ -86,7 +87,7 @@
         <w:pStyle w:val="style0"/>
         <w:numPr>
           <w:ilvl w:val="0"/>
-          <w:numId w:val="2"/>
+          <w:numId w:val="3"/>
         </w:numPr>
         <w:spacing w:after="200" w:before="0" w:line="276" w:lineRule="exact"/>
         <w:ind w:hanging="360" w:left="720" w:right="0"/>
@@ -141,13 +142,9 @@
           <w:vertAlign w:val="baseline"/>
         </w:rPr>
         <w:tab/>
-        <w:t xml:space="preserve">If you choose to take a picture you will have the options of returning to the </w:t>
+        <w:t xml:space="preserve">If you choose to take a picture you will have the options of returning to the previous </w:t>
         <w:tab/>
-        <w:t xml:space="preserve">previous </w:t>
-        <w:tab/>
-        <w:t xml:space="preserve">screen (Back), converting the taken picture with the filter chosen </w:t>
-        <w:tab/>
-        <w:t xml:space="preserve">(Convert) or saving </w:t>
+        <w:t xml:space="preserve">screen (Back), converting the taken picture with the filter chosen (Convert) or saving </w:t>
         <w:tab/>
         <w:t>the picture taken (Save).</w:t>
       </w:r>
@@ -178,13 +175,9 @@
         <w:tab/>
         <w:t xml:space="preserve">available. Menu will return you to the menu screen, Options allows you to </w:t>
         <w:tab/>
-        <w:t xml:space="preserve">change filter </w:t>
+        <w:t xml:space="preserve">change filter and other options and by pressing Save the application downloads </w:t>
         <w:tab/>
-        <w:t xml:space="preserve">and other options and by pressing Save the application downloads </w:t>
-        <w:tab/>
-        <w:t xml:space="preserve">the picture to your </w:t>
-        <w:tab/>
-        <w:t xml:space="preserve">memory card while remaining on the same screen. </w:t>
+        <w:t xml:space="preserve">the picture to your memory card while remaining on the same screen. </w:t>
       </w:r>
     </w:p>
     <w:p>
@@ -192,7 +185,7 @@
         <w:pStyle w:val="style0"/>
         <w:numPr>
           <w:ilvl w:val="0"/>
-          <w:numId w:val="3"/>
+          <w:numId w:val="4"/>
         </w:numPr>
         <w:spacing w:after="200" w:before="0" w:line="276" w:lineRule="exact"/>
         <w:ind w:hanging="360" w:left="720" w:right="0"/>
@@ -232,7 +225,7 @@
         <w:pStyle w:val="style0"/>
         <w:numPr>
           <w:ilvl w:val="0"/>
-          <w:numId w:val="3"/>
+          <w:numId w:val="4"/>
         </w:numPr>
         <w:spacing w:after="200" w:before="0" w:line="276" w:lineRule="exact"/>
         <w:ind w:hanging="360" w:left="720" w:right="0"/>
@@ -264,7 +257,20 @@
           <w:shd w:fill="FFFFFF" w:val="clear"/>
           <w:vertAlign w:val="baseline"/>
         </w:rPr>
-        <w:t>.  &lt;WRITE MORE HERE ONCE THE APPLICATION IMPLEMENTS OPTIONS PROPERLY&gt;</w:t>
+        <w:t xml:space="preserve">.  </w:t>
+      </w:r>
+      <w:r>
+        <w:rPr>
+          <w:rFonts w:ascii="Calibri" w:cs="Calibri" w:eastAsia="Calibri" w:hAnsi="Calibri"/>
+          <w:color w:val="00000A"/>
+          <w:spacing w:val="0"/>
+          <w:position w:val="0"/>
+          <w:sz w:val="24"/>
+          <w:sz w:val="22"/>
+          <w:shd w:fill="FFFFFF" w:val="clear"/>
+          <w:vertAlign w:val="baseline"/>
+        </w:rPr>
+        <w:t>By pressing this button the applications Options will open. In here you have some features for the filter and the pictures. You can change the brightness and the contrast of the pictures. If you upload or take a picture that is tilted, you can rotate it. You have two different filters that you can choose between. &lt;WRITE MORE HERE ONCE THE APPLICATION IMPLEMENTS OPTIONS PROPERLY&gt;</w:t>
       </w:r>
     </w:p>
     <w:p>
@@ -416,6 +422,98 @@
   <w:abstractNum w:abstractNumId="2">
     <w:lvl w:ilvl="0">
       <w:start w:val="1"/>
+      <w:numFmt w:val="none"/>
+      <w:suff w:val="nothing"/>
+      <w:lvlText w:val=""/>
+      <w:lvlJc w:val="left"/>
+      <w:pPr>
+        <w:ind w:hanging="432" w:left="432"/>
+      </w:pPr>
+    </w:lvl>
+    <w:lvl w:ilvl="1">
+      <w:start w:val="1"/>
+      <w:numFmt w:val="none"/>
+      <w:suff w:val="nothing"/>
+      <w:lvlText w:val=""/>
+      <w:lvlJc w:val="left"/>
+      <w:pPr>
+        <w:ind w:hanging="576" w:left="576"/>
+      </w:pPr>
+    </w:lvl>
+    <w:lvl w:ilvl="2">
+      <w:start w:val="1"/>
+      <w:numFmt w:val="none"/>
+      <w:suff w:val="nothing"/>
+      <w:lvlText w:val=""/>
+      <w:lvlJc w:val="left"/>
+      <w:pPr>
+        <w:ind w:hanging="720" w:left="720"/>
+      </w:pPr>
+    </w:lvl>
+    <w:lvl w:ilvl="3">
+      <w:start w:val="1"/>
+      <w:numFmt w:val="none"/>
+      <w:suff w:val="nothing"/>
+      <w:lvlText w:val=""/>
+      <w:lvlJc w:val="left"/>
+      <w:pPr>
+        <w:ind w:hanging="864" w:left="864"/>
+      </w:pPr>
+    </w:lvl>
+    <w:lvl w:ilvl="4">
+      <w:start w:val="1"/>
+      <w:numFmt w:val="none"/>
+      <w:suff w:val="nothing"/>
+      <w:lvlText w:val=""/>
+      <w:lvlJc w:val="left"/>
+      <w:pPr>
+        <w:ind w:hanging="1008" w:left="1008"/>
+      </w:pPr>
+    </w:lvl>
+    <w:lvl w:ilvl="5">
+      <w:start w:val="1"/>
+      <w:numFmt w:val="none"/>
+      <w:suff w:val="nothing"/>
+      <w:lvlText w:val=""/>
+      <w:lvlJc w:val="left"/>
+      <w:pPr>
+        <w:ind w:hanging="1152" w:left="1152"/>
+      </w:pPr>
+    </w:lvl>
+    <w:lvl w:ilvl="6">
+      <w:start w:val="1"/>
+      <w:numFmt w:val="none"/>
+      <w:suff w:val="nothing"/>
+      <w:lvlText w:val=""/>
+      <w:lvlJc w:val="left"/>
+      <w:pPr>
+        <w:ind w:hanging="1296" w:left="1296"/>
+      </w:pPr>
+    </w:lvl>
+    <w:lvl w:ilvl="7">
+      <w:start w:val="1"/>
+      <w:numFmt w:val="none"/>
+      <w:suff w:val="nothing"/>
+      <w:lvlText w:val=""/>
+      <w:lvlJc w:val="left"/>
+      <w:pPr>
+        <w:ind w:hanging="1440" w:left="1440"/>
+      </w:pPr>
+    </w:lvl>
+    <w:lvl w:ilvl="8">
+      <w:start w:val="1"/>
+      <w:numFmt w:val="none"/>
+      <w:suff w:val="nothing"/>
+      <w:lvlText w:val=""/>
+      <w:lvlJc w:val="left"/>
+      <w:pPr>
+        <w:ind w:hanging="1584" w:left="1584"/>
+      </w:pPr>
+    </w:lvl>
+  </w:abstractNum>
+  <w:abstractNum w:abstractNumId="3">
+    <w:lvl w:ilvl="0">
+      <w:start w:val="1"/>
       <w:numFmt w:val="bullet"/>
       <w:lvlText w:val=""/>
       <w:lvlJc w:val="left"/>
@@ -523,7 +621,7 @@
       </w:pPr>
     </w:lvl>
   </w:abstractNum>
-  <w:abstractNum w:abstractNumId="3">
+  <w:abstractNum w:abstractNumId="4">
     <w:lvl w:ilvl="0">
       <w:start w:val="1"/>
       <w:numFmt w:val="bullet"/>
@@ -641,6 +739,9 @@
   </w:num>
   <w:num w:numId="3">
     <w:abstractNumId w:val="3"/>
+  </w:num>
+  <w:num w:numId="4">
+    <w:abstractNumId w:val="4"/>
   </w:num>
 </w:numbering>
 </file>
@@ -657,7 +758,7 @@
     </w:pPr>
     <w:rPr>
       <w:rFonts w:ascii="Times New Roman" w:cs="Mangal" w:eastAsia="SimSun" w:hAnsi="Times New Roman"/>
-      <w:color w:val="auto"/>
+      <w:color w:val="00000A"/>
       <w:sz w:val="24"/>
       <w:szCs w:val="24"/>
       <w:lang w:bidi="hi-IN" w:eastAsia="zh-CN" w:val="sv-SE"/>
@@ -665,8 +766,8 @@
   </w:style>
   <w:style w:styleId="style1" w:type="paragraph">
     <w:name w:val="Heading 1"/>
-    <w:basedOn w:val="style15"/>
-    <w:next w:val="style16"/>
+    <w:basedOn w:val="style17"/>
+    <w:next w:val="style18"/>
     <w:pPr>
       <w:numPr>
         <w:ilvl w:val="0"/>
@@ -683,8 +784,8 @@
   </w:style>
   <w:style w:styleId="style2" w:type="paragraph">
     <w:name w:val="Heading 2"/>
-    <w:basedOn w:val="style15"/>
-    <w:next w:val="style16"/>
+    <w:basedOn w:val="style17"/>
+    <w:next w:val="style18"/>
     <w:pPr>
       <w:numPr>
         <w:ilvl w:val="1"/>
@@ -701,10 +802,24 @@
       <w:szCs w:val="28"/>
     </w:rPr>
   </w:style>
-  <w:style w:styleId="style15" w:type="paragraph">
+  <w:style w:styleId="style15" w:type="character">
+    <w:name w:val="ListLabel 1"/>
+    <w:next w:val="style15"/>
+    <w:rPr>
+      <w:rFonts w:cs="Symbol"/>
+    </w:rPr>
+  </w:style>
+  <w:style w:styleId="style16" w:type="character">
+    <w:name w:val="ListLabel 2"/>
+    <w:next w:val="style16"/>
+    <w:rPr>
+      <w:rFonts w:cs="Symbol"/>
+    </w:rPr>
+  </w:style>
+  <w:style w:styleId="style17" w:type="paragraph">
     <w:name w:val="Heading"/>
     <w:basedOn w:val="style0"/>
-    <w:next w:val="style16"/>
+    <w:next w:val="style18"/>
     <w:pPr>
       <w:keepNext/>
       <w:spacing w:after="120" w:before="240"/>
@@ -716,29 +831,29 @@
       <w:szCs w:val="28"/>
     </w:rPr>
   </w:style>
-  <w:style w:styleId="style16" w:type="paragraph">
+  <w:style w:styleId="style18" w:type="paragraph">
     <w:name w:val="Text body"/>
     <w:basedOn w:val="style0"/>
-    <w:next w:val="style16"/>
+    <w:next w:val="style18"/>
     <w:pPr>
       <w:spacing w:after="120" w:before="0"/>
       <w:contextualSpacing w:val="false"/>
     </w:pPr>
     <w:rPr/>
   </w:style>
-  <w:style w:styleId="style17" w:type="paragraph">
+  <w:style w:styleId="style19" w:type="paragraph">
     <w:name w:val="List"/>
-    <w:basedOn w:val="style16"/>
-    <w:next w:val="style17"/>
+    <w:basedOn w:val="style18"/>
+    <w:next w:val="style19"/>
     <w:pPr/>
     <w:rPr>
       <w:rFonts w:cs="Mangal"/>
     </w:rPr>
   </w:style>
-  <w:style w:styleId="style18" w:type="paragraph">
+  <w:style w:styleId="style20" w:type="paragraph">
     <w:name w:val="Caption"/>
     <w:basedOn w:val="style0"/>
-    <w:next w:val="style18"/>
+    <w:next w:val="style20"/>
     <w:pPr>
       <w:suppressLineNumbers/>
       <w:spacing w:after="120" w:before="120"/>
@@ -752,10 +867,10 @@
       <w:szCs w:val="24"/>
     </w:rPr>
   </w:style>
-  <w:style w:styleId="style19" w:type="paragraph">
+  <w:style w:styleId="style21" w:type="paragraph">
     <w:name w:val="Index"/>
     <w:basedOn w:val="style0"/>
-    <w:next w:val="style19"/>
+    <w:next w:val="style21"/>
     <w:pPr>
       <w:suppressLineNumbers/>
     </w:pPr>

</xml_diff>

<commit_message>
changed user guide to be correct with the new optionscreen and added pictures to the manua tests
</commit_message>
<xml_diff>
--- a/doc/Working sets/User Guide.docx
+++ b/doc/Working sets/User Guide.docx
@@ -9,6 +9,9 @@
           <w:ilvl w:val="0"/>
           <w:numId w:val="0"/>
         </w:numPr>
+        <w:rPr>
+          <w:lang w:val="en-US"/>
+        </w:rPr>
       </w:pPr>
       <w:r>
         <w:rPr>
@@ -83,6 +86,7 @@
         <w:rPr>
           <w:rFonts w:ascii="Calibri" w:eastAsia="Calibri" w:hAnsi="Calibri" w:cs="Calibri"/>
           <w:shd w:val="clear" w:color="auto" w:fill="FFFFFF"/>
+          <w:lang w:val="en-US"/>
         </w:rPr>
         <w:t>AsciiCam</w:t>
       </w:r>
@@ -91,32 +95,18 @@
         <w:rPr>
           <w:rFonts w:ascii="Calibri" w:eastAsia="Calibri" w:hAnsi="Calibri" w:cs="Calibri"/>
           <w:shd w:val="clear" w:color="auto" w:fill="FFFFFF"/>
-        </w:rPr>
-        <w:t xml:space="preserve"> </w:t>
-      </w:r>
-      <w:proofErr w:type="spellStart"/>
-      <w:r>
-        <w:rPr>
-          <w:rFonts w:ascii="Calibri" w:eastAsia="Calibri" w:hAnsi="Calibri" w:cs="Calibri"/>
-          <w:shd w:val="clear" w:color="auto" w:fill="FFFFFF"/>
-        </w:rPr>
-        <w:t>User</w:t>
-      </w:r>
-      <w:proofErr w:type="spellEnd"/>
-      <w:r>
-        <w:rPr>
-          <w:rFonts w:ascii="Calibri" w:eastAsia="Calibri" w:hAnsi="Calibri" w:cs="Calibri"/>
-          <w:shd w:val="clear" w:color="auto" w:fill="FFFFFF"/>
-        </w:rPr>
-        <w:t xml:space="preserve"> Guide</w:t>
-      </w:r>
-      <w:bookmarkStart w:id="0" w:name="_GoBack"/>
-      <w:bookmarkEnd w:id="0"/>
+          <w:lang w:val="en-US"/>
+        </w:rPr>
+        <w:t xml:space="preserve"> User Guide</w:t>
+      </w:r>
     </w:p>
     <w:p>
       <w:pPr>
         <w:spacing w:line="276" w:lineRule="exact"/>
         <w:jc w:val="center"/>
+        <w:rPr>
+          <w:lang w:val="en-US"/>
+        </w:rPr>
       </w:pPr>
       <w:r>
         <w:rPr>
@@ -263,25 +253,7 @@
           <w:shd w:val="clear" w:color="auto" w:fill="FFFFFF"/>
           <w:lang w:val="en-US"/>
         </w:rPr>
-        <w:t>When the applic</w:t>
-      </w:r>
-      <w:r>
-        <w:rPr>
-          <w:rFonts w:ascii="Calibri" w:eastAsia="Calibri" w:hAnsi="Calibri" w:cs="Calibri"/>
-          <w:sz w:val="22"/>
-          <w:shd w:val="clear" w:color="auto" w:fill="FFFFFF"/>
-          <w:lang w:val="en-US"/>
-        </w:rPr>
-        <w:t>ation is started you will be greete</w:t>
-      </w:r>
-      <w:r>
-        <w:rPr>
-          <w:rFonts w:ascii="Calibri" w:eastAsia="Calibri" w:hAnsi="Calibri" w:cs="Calibri"/>
-          <w:sz w:val="22"/>
-          <w:shd w:val="clear" w:color="auto" w:fill="FFFFFF"/>
-          <w:lang w:val="en-US"/>
-        </w:rPr>
-        <w:t>d by a menu sc</w:t>
+        <w:t>When the application is started you will be greeted by a menu sc</w:t>
       </w:r>
       <w:r>
         <w:rPr>
@@ -320,16 +292,7 @@
           <w:shd w:val="clear" w:color="auto" w:fill="FFFFFF"/>
           <w:lang w:val="en-US"/>
         </w:rPr>
-        <w:t>.  From this screen you can either take a picture by pressing the camera button or return to the menu screen by pressing the butto</w:t>
-      </w:r>
-      <w:r>
-        <w:rPr>
-          <w:rFonts w:ascii="Calibri" w:eastAsia="Calibri" w:hAnsi="Calibri" w:cs="Calibri"/>
-          <w:sz w:val="22"/>
-          <w:shd w:val="clear" w:color="auto" w:fill="FFFFFF"/>
-          <w:lang w:val="en-US"/>
-        </w:rPr>
-        <w:t xml:space="preserve">n labeled "Menu". </w:t>
+        <w:t xml:space="preserve">.  From this screen you can either take a picture by pressing the camera button or return to the menu screen by pressing the button labeled "Menu". </w:t>
       </w:r>
       <w:r>
         <w:rPr>
@@ -411,16 +374,7 @@
           <w:shd w:val="clear" w:color="auto" w:fill="FFFFFF"/>
           <w:lang w:val="en-US"/>
         </w:rPr>
-        <w:t xml:space="preserve">f you choose to take a picture you will have the options of returning to the previous </w:t>
-      </w:r>
-      <w:r>
-        <w:rPr>
-          <w:rFonts w:ascii="Calibri" w:eastAsia="Calibri" w:hAnsi="Calibri" w:cs="Calibri"/>
-          <w:sz w:val="22"/>
-          <w:shd w:val="clear" w:color="auto" w:fill="FFFFFF"/>
-          <w:lang w:val="en-US"/>
-        </w:rPr>
-        <w:t xml:space="preserve">screen (Back), converting the taken picture with the filter chosen (Convert) or saving </w:t>
+        <w:t xml:space="preserve">f you choose to take a picture you will have the options of returning to the previous screen (Back), converting the taken picture with the filter chosen (Convert) or saving </w:t>
       </w:r>
       <w:r>
         <w:rPr>
@@ -460,16 +414,7 @@
           <w:shd w:val="clear" w:color="auto" w:fill="FFFFFF"/>
           <w:lang w:val="en-US"/>
         </w:rPr>
-        <w:t>By choosing Convert, the result w</w:t>
-      </w:r>
-      <w:r>
-        <w:rPr>
-          <w:rFonts w:ascii="Calibri" w:eastAsia="Calibri" w:hAnsi="Calibri" w:cs="Calibri"/>
-          <w:sz w:val="22"/>
-          <w:shd w:val="clear" w:color="auto" w:fill="FFFFFF"/>
-          <w:lang w:val="en-US"/>
-        </w:rPr>
-        <w:t xml:space="preserve">ill be showed </w:t>
+        <w:t xml:space="preserve">By choosing Convert, the result will be showed </w:t>
       </w:r>
       <w:r>
         <w:rPr>
@@ -497,16 +442,7 @@
           <w:shd w:val="clear" w:color="auto" w:fill="FFFFFF"/>
           <w:lang w:val="en-US"/>
         </w:rPr>
-        <w:t xml:space="preserve">ill be </w:t>
-      </w:r>
-      <w:r>
-        <w:rPr>
-          <w:rFonts w:ascii="Calibri" w:eastAsia="Calibri" w:hAnsi="Calibri" w:cs="Calibri"/>
-          <w:sz w:val="22"/>
-          <w:shd w:val="clear" w:color="auto" w:fill="FFFFFF"/>
-          <w:lang w:val="en-US"/>
-        </w:rPr>
-        <w:t xml:space="preserve">available. </w:t>
+        <w:t xml:space="preserve">ill be available. </w:t>
       </w:r>
       <w:r>
         <w:rPr>
@@ -525,16 +461,7 @@
           <w:shd w:val="clear" w:color="auto" w:fill="FFFFFF"/>
           <w:lang w:val="en-US"/>
         </w:rPr>
-        <w:t xml:space="preserve"> will return you to the men</w:t>
-      </w:r>
-      <w:r>
-        <w:rPr>
-          <w:rFonts w:ascii="Calibri" w:eastAsia="Calibri" w:hAnsi="Calibri" w:cs="Calibri"/>
-          <w:sz w:val="22"/>
-          <w:shd w:val="clear" w:color="auto" w:fill="FFFFFF"/>
-          <w:lang w:val="en-US"/>
-        </w:rPr>
-        <w:t xml:space="preserve">u screen, </w:t>
+        <w:t xml:space="preserve"> will return you to the menu screen, </w:t>
       </w:r>
       <w:r>
         <w:rPr>
@@ -553,16 +480,7 @@
           <w:shd w:val="clear" w:color="auto" w:fill="FFFFFF"/>
           <w:lang w:val="en-US"/>
         </w:rPr>
-        <w:t xml:space="preserve"> allows you to </w:t>
-      </w:r>
-      <w:r>
-        <w:rPr>
-          <w:rFonts w:ascii="Calibri" w:eastAsia="Calibri" w:hAnsi="Calibri" w:cs="Calibri"/>
-          <w:sz w:val="22"/>
-          <w:shd w:val="clear" w:color="auto" w:fill="FFFFFF"/>
-          <w:lang w:val="en-US"/>
-        </w:rPr>
-        <w:t>change filter and other options and by pressing</w:t>
+        <w:t xml:space="preserve"> allows you to change filter and other options and by pressing</w:t>
       </w:r>
       <w:r>
         <w:rPr>
@@ -601,16 +519,7 @@
           <w:shd w:val="clear" w:color="auto" w:fill="FFFFFF"/>
           <w:lang w:val="en-US"/>
         </w:rPr>
-        <w:t>the picture to your memory card while remainin</w:t>
-      </w:r>
-      <w:r>
-        <w:rPr>
-          <w:rFonts w:ascii="Calibri" w:eastAsia="Calibri" w:hAnsi="Calibri" w:cs="Calibri"/>
-          <w:sz w:val="22"/>
-          <w:shd w:val="clear" w:color="auto" w:fill="FFFFFF"/>
-          <w:lang w:val="en-US"/>
-        </w:rPr>
-        <w:t xml:space="preserve">g on the same screen. </w:t>
+        <w:t xml:space="preserve">the picture to your memory card while remaining on the same screen. </w:t>
       </w:r>
       <w:r>
         <w:rPr>
@@ -688,587 +597,20 @@
           <w:numId w:val="4"/>
         </w:numPr>
         <w:spacing w:line="276" w:lineRule="exact"/>
-        <w:rPr>
-          <w:lang w:val="en-US"/>
-        </w:rPr>
-      </w:pPr>
-      <w:r>
-        <w:rPr>
+        <w:ind w:left="360"/>
+        <w:rPr>
+          <w:lang w:val="en-US"/>
+        </w:rPr>
+      </w:pPr>
+      <w:r>
+        <w:rPr>
+          <w:rFonts w:ascii="Calibri" w:eastAsia="Calibri" w:hAnsi="Calibri" w:cs="Calibri"/>
           <w:noProof/>
+          <w:sz w:val="22"/>
           <w:lang w:eastAsia="sv-SE" w:bidi="ar-SA"/>
         </w:rPr>
-        <w:drawing>
-          <wp:anchor distT="0" distB="0" distL="114300" distR="114300" simplePos="0" relativeHeight="251664384" behindDoc="1" locked="0" layoutInCell="1" allowOverlap="1" wp14:anchorId="33ABC9C3" wp14:editId="606804B8">
-            <wp:simplePos x="0" y="0"/>
-            <wp:positionH relativeFrom="column">
-              <wp:posOffset>5005705</wp:posOffset>
-            </wp:positionH>
-            <wp:positionV relativeFrom="paragraph">
-              <wp:posOffset>1170305</wp:posOffset>
-            </wp:positionV>
-            <wp:extent cx="1257300" cy="2095500"/>
-            <wp:effectExtent l="0" t="0" r="0" b="0"/>
-            <wp:wrapTight wrapText="bothSides">
-              <wp:wrapPolygon edited="0">
-                <wp:start x="0" y="0"/>
-                <wp:lineTo x="0" y="21404"/>
-                <wp:lineTo x="21273" y="21404"/>
-                <wp:lineTo x="21273" y="0"/>
-                <wp:lineTo x="0" y="0"/>
-              </wp:wrapPolygon>
-            </wp:wrapTight>
-            <wp:docPr id="6" name="Bildobjekt 6" descr="C:\Users\Osten\Pictures\optionscreen.png"/>
-            <wp:cNvGraphicFramePr>
-              <a:graphicFrameLocks xmlns:a="http://schemas.openxmlformats.org/drawingml/2006/main" noChangeAspect="1"/>
-            </wp:cNvGraphicFramePr>
-            <a:graphic xmlns:a="http://schemas.openxmlformats.org/drawingml/2006/main">
-              <a:graphicData uri="http://schemas.openxmlformats.org/drawingml/2006/picture">
-                <pic:pic xmlns:pic="http://schemas.openxmlformats.org/drawingml/2006/picture">
-                  <pic:nvPicPr>
-                    <pic:cNvPr id="0" name="Picture 6" descr="C:\Users\Osten\Pictures\optionscreen.png"/>
-                    <pic:cNvPicPr>
-                      <a:picLocks noChangeAspect="1" noChangeArrowheads="1"/>
-                    </pic:cNvPicPr>
-                  </pic:nvPicPr>
-                  <pic:blipFill>
-                    <a:blip r:embed="rId8" cstate="print">
-                      <a:extLst>
-                        <a:ext uri="{28A0092B-C50C-407E-A947-70E740481C1C}">
-                          <a14:useLocalDpi xmlns:a14="http://schemas.microsoft.com/office/drawing/2010/main" val="0"/>
-                        </a:ext>
-                      </a:extLst>
-                    </a:blip>
-                    <a:srcRect/>
-                    <a:stretch>
-                      <a:fillRect/>
-                    </a:stretch>
-                  </pic:blipFill>
-                  <pic:spPr bwMode="auto">
-                    <a:xfrm>
-                      <a:off x="0" y="0"/>
-                      <a:ext cx="1257300" cy="2095500"/>
-                    </a:xfrm>
-                    <a:prstGeom prst="rect">
-                      <a:avLst/>
-                    </a:prstGeom>
-                    <a:noFill/>
-                    <a:ln>
-                      <a:noFill/>
-                    </a:ln>
-                  </pic:spPr>
-                </pic:pic>
-              </a:graphicData>
-            </a:graphic>
-            <wp14:sizeRelH relativeFrom="page">
-              <wp14:pctWidth>0</wp14:pctWidth>
-            </wp14:sizeRelH>
-            <wp14:sizeRelV relativeFrom="page">
-              <wp14:pctHeight>0</wp14:pctHeight>
-            </wp14:sizeRelV>
-          </wp:anchor>
-        </w:drawing>
-      </w:r>
-      <w:r>
-        <w:rPr>
-          <w:rFonts w:ascii="Calibri" w:eastAsia="Calibri" w:hAnsi="Calibri" w:cs="Calibri"/>
-          <w:noProof/>
-          <w:shd w:val="clear" w:color="auto" w:fill="FFFFFF"/>
-          <w:lang w:eastAsia="sv-SE" w:bidi="ar-SA"/>
-        </w:rPr>
-        <w:drawing>
-          <wp:anchor distT="0" distB="0" distL="114300" distR="114300" simplePos="0" relativeHeight="251662336" behindDoc="1" locked="0" layoutInCell="1" allowOverlap="1" wp14:anchorId="118A009B" wp14:editId="7645F426">
-            <wp:simplePos x="0" y="0"/>
-            <wp:positionH relativeFrom="column">
-              <wp:posOffset>1410335</wp:posOffset>
-            </wp:positionH>
-            <wp:positionV relativeFrom="paragraph">
-              <wp:posOffset>1170305</wp:posOffset>
-            </wp:positionV>
-            <wp:extent cx="1257300" cy="2095500"/>
-            <wp:effectExtent l="0" t="0" r="0" b="0"/>
-            <wp:wrapTight wrapText="bothSides">
-              <wp:wrapPolygon edited="0">
-                <wp:start x="0" y="0"/>
-                <wp:lineTo x="0" y="21404"/>
-                <wp:lineTo x="21273" y="21404"/>
-                <wp:lineTo x="21273" y="0"/>
-                <wp:lineTo x="0" y="0"/>
-              </wp:wrapPolygon>
-            </wp:wrapTight>
-            <wp:docPr id="3" name="Bildobjekt 3" descr="C:\Users\Osten\Pictures\previewsreen1.png"/>
-            <wp:cNvGraphicFramePr>
-              <a:graphicFrameLocks xmlns:a="http://schemas.openxmlformats.org/drawingml/2006/main" noChangeAspect="1"/>
-            </wp:cNvGraphicFramePr>
-            <a:graphic xmlns:a="http://schemas.openxmlformats.org/drawingml/2006/main">
-              <a:graphicData uri="http://schemas.openxmlformats.org/drawingml/2006/picture">
-                <pic:pic xmlns:pic="http://schemas.openxmlformats.org/drawingml/2006/picture">
-                  <pic:nvPicPr>
-                    <pic:cNvPr id="0" name="Picture 3" descr="C:\Users\Osten\Pictures\previewsreen1.png"/>
-                    <pic:cNvPicPr>
-                      <a:picLocks noChangeAspect="1" noChangeArrowheads="1"/>
-                    </pic:cNvPicPr>
-                  </pic:nvPicPr>
-                  <pic:blipFill>
-                    <a:blip r:embed="rId9" cstate="print">
-                      <a:extLst>
-                        <a:ext uri="{28A0092B-C50C-407E-A947-70E740481C1C}">
-                          <a14:useLocalDpi xmlns:a14="http://schemas.microsoft.com/office/drawing/2010/main" val="0"/>
-                        </a:ext>
-                      </a:extLst>
-                    </a:blip>
-                    <a:srcRect/>
-                    <a:stretch>
-                      <a:fillRect/>
-                    </a:stretch>
-                  </pic:blipFill>
-                  <pic:spPr bwMode="auto">
-                    <a:xfrm>
-                      <a:off x="0" y="0"/>
-                      <a:ext cx="1257300" cy="2095500"/>
-                    </a:xfrm>
-                    <a:prstGeom prst="rect">
-                      <a:avLst/>
-                    </a:prstGeom>
-                    <a:noFill/>
-                    <a:ln>
-                      <a:noFill/>
-                    </a:ln>
-                  </pic:spPr>
-                </pic:pic>
-              </a:graphicData>
-            </a:graphic>
-            <wp14:sizeRelH relativeFrom="page">
-              <wp14:pctWidth>0</wp14:pctWidth>
-            </wp14:sizeRelH>
-            <wp14:sizeRelV relativeFrom="page">
-              <wp14:pctHeight>0</wp14:pctHeight>
-            </wp14:sizeRelV>
-          </wp:anchor>
-        </w:drawing>
-      </w:r>
-      <w:r>
-        <w:rPr>
-          <w:rFonts w:ascii="Calibri" w:eastAsia="Calibri" w:hAnsi="Calibri" w:cs="Calibri"/>
-          <w:noProof/>
-          <w:sz w:val="22"/>
-          <w:shd w:val="clear" w:color="auto" w:fill="FFFFFF"/>
-          <w:lang w:eastAsia="sv-SE" w:bidi="ar-SA"/>
-        </w:rPr>
-        <w:drawing>
-          <wp:anchor distT="0" distB="0" distL="114300" distR="114300" simplePos="0" relativeHeight="251661312" behindDoc="1" locked="0" layoutInCell="1" allowOverlap="1" wp14:anchorId="74B45EB2" wp14:editId="46A1CD79">
-            <wp:simplePos x="0" y="0"/>
-            <wp:positionH relativeFrom="column">
-              <wp:posOffset>-328295</wp:posOffset>
-            </wp:positionH>
-            <wp:positionV relativeFrom="paragraph">
-              <wp:posOffset>1170305</wp:posOffset>
-            </wp:positionV>
-            <wp:extent cx="1257300" cy="2095500"/>
-            <wp:effectExtent l="0" t="0" r="0" b="0"/>
-            <wp:wrapTight wrapText="bothSides">
-              <wp:wrapPolygon edited="0">
-                <wp:start x="0" y="0"/>
-                <wp:lineTo x="0" y="21404"/>
-                <wp:lineTo x="21273" y="21404"/>
-                <wp:lineTo x="21273" y="0"/>
-                <wp:lineTo x="0" y="0"/>
-              </wp:wrapPolygon>
-            </wp:wrapTight>
-            <wp:docPr id="2" name="Bildobjekt 2" descr="C:\Users\Osten\Pictures\camerascreen.png"/>
-            <wp:cNvGraphicFramePr>
-              <a:graphicFrameLocks xmlns:a="http://schemas.openxmlformats.org/drawingml/2006/main" noChangeAspect="1"/>
-            </wp:cNvGraphicFramePr>
-            <a:graphic xmlns:a="http://schemas.openxmlformats.org/drawingml/2006/main">
-              <a:graphicData uri="http://schemas.openxmlformats.org/drawingml/2006/picture">
-                <pic:pic xmlns:pic="http://schemas.openxmlformats.org/drawingml/2006/picture">
-                  <pic:nvPicPr>
-                    <pic:cNvPr id="0" name="Picture 2" descr="C:\Users\Osten\Pictures\camerascreen.png"/>
-                    <pic:cNvPicPr>
-                      <a:picLocks noChangeAspect="1" noChangeArrowheads="1"/>
-                    </pic:cNvPicPr>
-                  </pic:nvPicPr>
-                  <pic:blipFill>
-                    <a:blip r:embed="rId10" cstate="print">
-                      <a:extLst>
-                        <a:ext uri="{28A0092B-C50C-407E-A947-70E740481C1C}">
-                          <a14:useLocalDpi xmlns:a14="http://schemas.microsoft.com/office/drawing/2010/main" val="0"/>
-                        </a:ext>
-                      </a:extLst>
-                    </a:blip>
-                    <a:srcRect/>
-                    <a:stretch>
-                      <a:fillRect/>
-                    </a:stretch>
-                  </pic:blipFill>
-                  <pic:spPr bwMode="auto">
-                    <a:xfrm>
-                      <a:off x="0" y="0"/>
-                      <a:ext cx="1257300" cy="2095500"/>
-                    </a:xfrm>
-                    <a:prstGeom prst="rect">
-                      <a:avLst/>
-                    </a:prstGeom>
-                    <a:noFill/>
-                    <a:ln>
-                      <a:noFill/>
-                    </a:ln>
-                  </pic:spPr>
-                </pic:pic>
-              </a:graphicData>
-            </a:graphic>
-            <wp14:sizeRelH relativeFrom="page">
-              <wp14:pctWidth>0</wp14:pctWidth>
-            </wp14:sizeRelH>
-            <wp14:sizeRelV relativeFrom="page">
-              <wp14:pctHeight>0</wp14:pctHeight>
-            </wp14:sizeRelV>
-          </wp:anchor>
-        </w:drawing>
-      </w:r>
-      <w:r>
-        <w:rPr>
-          <w:noProof/>
-          <w:lang w:eastAsia="sv-SE" w:bidi="ar-SA"/>
-        </w:rPr>
-        <w:drawing>
-          <wp:anchor distT="0" distB="0" distL="114300" distR="114300" simplePos="0" relativeHeight="251663360" behindDoc="1" locked="0" layoutInCell="1" allowOverlap="1" wp14:anchorId="485469B5" wp14:editId="69681AEB">
-            <wp:simplePos x="0" y="0"/>
-            <wp:positionH relativeFrom="column">
-              <wp:posOffset>3205480</wp:posOffset>
-            </wp:positionH>
-            <wp:positionV relativeFrom="paragraph">
-              <wp:posOffset>1170305</wp:posOffset>
-            </wp:positionV>
-            <wp:extent cx="1257300" cy="2095500"/>
-            <wp:effectExtent l="0" t="0" r="0" b="0"/>
-            <wp:wrapTight wrapText="bothSides">
-              <wp:wrapPolygon edited="0">
-                <wp:start x="0" y="0"/>
-                <wp:lineTo x="0" y="21404"/>
-                <wp:lineTo x="21273" y="21404"/>
-                <wp:lineTo x="21273" y="0"/>
-                <wp:lineTo x="0" y="0"/>
-              </wp:wrapPolygon>
-            </wp:wrapTight>
-            <wp:docPr id="4" name="Bildobjekt 4" descr="C:\Users\Osten\Pictures\convertedpicscreen.png"/>
-            <wp:cNvGraphicFramePr>
-              <a:graphicFrameLocks xmlns:a="http://schemas.openxmlformats.org/drawingml/2006/main" noChangeAspect="1"/>
-            </wp:cNvGraphicFramePr>
-            <a:graphic xmlns:a="http://schemas.openxmlformats.org/drawingml/2006/main">
-              <a:graphicData uri="http://schemas.openxmlformats.org/drawingml/2006/picture">
-                <pic:pic xmlns:pic="http://schemas.openxmlformats.org/drawingml/2006/picture">
-                  <pic:nvPicPr>
-                    <pic:cNvPr id="0" name="Picture 4" descr="C:\Users\Osten\Pictures\convertedpicscreen.png"/>
-                    <pic:cNvPicPr>
-                      <a:picLocks noChangeAspect="1" noChangeArrowheads="1"/>
-                    </pic:cNvPicPr>
-                  </pic:nvPicPr>
-                  <pic:blipFill>
-                    <a:blip r:embed="rId11" cstate="print">
-                      <a:extLst>
-                        <a:ext uri="{28A0092B-C50C-407E-A947-70E740481C1C}">
-                          <a14:useLocalDpi xmlns:a14="http://schemas.microsoft.com/office/drawing/2010/main" val="0"/>
-                        </a:ext>
-                      </a:extLst>
-                    </a:blip>
-                    <a:srcRect/>
-                    <a:stretch>
-                      <a:fillRect/>
-                    </a:stretch>
-                  </pic:blipFill>
-                  <pic:spPr bwMode="auto">
-                    <a:xfrm>
-                      <a:off x="0" y="0"/>
-                      <a:ext cx="1257300" cy="2095500"/>
-                    </a:xfrm>
-                    <a:prstGeom prst="rect">
-                      <a:avLst/>
-                    </a:prstGeom>
-                    <a:noFill/>
-                    <a:ln>
-                      <a:noFill/>
-                    </a:ln>
-                  </pic:spPr>
-                </pic:pic>
-              </a:graphicData>
-            </a:graphic>
-            <wp14:sizeRelH relativeFrom="page">
-              <wp14:pctWidth>0</wp14:pctWidth>
-            </wp14:sizeRelH>
-            <wp14:sizeRelV relativeFrom="page">
-              <wp14:pctHeight>0</wp14:pctHeight>
-            </wp14:sizeRelV>
-          </wp:anchor>
-        </w:drawing>
-      </w:r>
-      <w:r>
-        <w:rPr>
-          <w:rFonts w:ascii="Calibri" w:eastAsia="Calibri" w:hAnsi="Calibri" w:cs="Calibri"/>
-          <w:b/>
-          <w:shd w:val="clear" w:color="auto" w:fill="FFFFFF"/>
-          <w:lang w:val="en-US"/>
-        </w:rPr>
-        <w:t>Options</w:t>
-      </w:r>
-      <w:r>
-        <w:rPr>
-          <w:rFonts w:ascii="Calibri" w:eastAsia="Calibri" w:hAnsi="Calibri" w:cs="Calibri"/>
-          <w:sz w:val="22"/>
-          <w:shd w:val="clear" w:color="auto" w:fill="FFFFFF"/>
-          <w:lang w:val="en-US"/>
-        </w:rPr>
-        <w:t>.  By pr</w:t>
-      </w:r>
-      <w:r>
-        <w:rPr>
-          <w:rFonts w:ascii="Calibri" w:eastAsia="Calibri" w:hAnsi="Calibri" w:cs="Calibri"/>
-          <w:sz w:val="22"/>
-          <w:shd w:val="clear" w:color="auto" w:fill="FFFFFF"/>
-          <w:lang w:val="en-US"/>
-        </w:rPr>
-        <w:t>essing this button the applications Options will open. In here you have some features for the filter and the pictures. Yo</w:t>
-      </w:r>
-      <w:r>
-        <w:rPr>
-          <w:rFonts w:ascii="Calibri" w:eastAsia="Calibri" w:hAnsi="Calibri" w:cs="Calibri"/>
-          <w:sz w:val="22"/>
-          <w:shd w:val="clear" w:color="auto" w:fill="FFFFFF"/>
-          <w:lang w:val="en-US"/>
-        </w:rPr>
-        <w:t xml:space="preserve">u can change the brightness </w:t>
-      </w:r>
-      <w:r>
-        <w:rPr>
-          <w:rFonts w:ascii="Calibri" w:eastAsia="Calibri" w:hAnsi="Calibri" w:cs="Calibri"/>
-          <w:sz w:val="22"/>
-          <w:shd w:val="clear" w:color="auto" w:fill="FFFFFF"/>
-          <w:lang w:val="en-US"/>
-        </w:rPr>
-        <w:t>of the pictures.</w:t>
-      </w:r>
-      <w:r>
-        <w:rPr>
-          <w:rFonts w:ascii="Calibri" w:eastAsia="Calibri" w:hAnsi="Calibri" w:cs="Calibri"/>
-          <w:sz w:val="22"/>
-          <w:shd w:val="clear" w:color="auto" w:fill="FFFFFF"/>
-          <w:lang w:val="en-US"/>
-        </w:rPr>
-        <w:t xml:space="preserve"> You ha</w:t>
-      </w:r>
-      <w:r>
-        <w:rPr>
-          <w:rFonts w:ascii="Calibri" w:eastAsia="Calibri" w:hAnsi="Calibri" w:cs="Calibri"/>
-          <w:sz w:val="22"/>
-          <w:shd w:val="clear" w:color="auto" w:fill="FFFFFF"/>
-          <w:lang w:val="en-US"/>
-        </w:rPr>
-        <w:t>ve two different filt</w:t>
-      </w:r>
-      <w:r>
-        <w:rPr>
-          <w:rFonts w:ascii="Calibri" w:eastAsia="Calibri" w:hAnsi="Calibri" w:cs="Calibri"/>
-          <w:sz w:val="22"/>
-          <w:shd w:val="clear" w:color="auto" w:fill="FFFFFF"/>
-          <w:lang w:val="en-US"/>
-        </w:rPr>
-        <w:t xml:space="preserve">ers that you can choose between, these are </w:t>
-      </w:r>
-      <w:proofErr w:type="spellStart"/>
-      <w:proofErr w:type="gramStart"/>
-      <w:r>
-        <w:rPr>
-          <w:rFonts w:ascii="Calibri" w:eastAsia="Calibri" w:hAnsi="Calibri" w:cs="Calibri"/>
-          <w:i/>
-          <w:sz w:val="22"/>
-          <w:shd w:val="clear" w:color="auto" w:fill="FFFFFF"/>
-          <w:lang w:val="en-US"/>
-        </w:rPr>
-        <w:t>Ascii</w:t>
-      </w:r>
-      <w:proofErr w:type="spellEnd"/>
-      <w:proofErr w:type="gramEnd"/>
-      <w:r>
-        <w:rPr>
-          <w:rFonts w:ascii="Calibri" w:eastAsia="Calibri" w:hAnsi="Calibri" w:cs="Calibri"/>
-          <w:i/>
-          <w:sz w:val="22"/>
-          <w:shd w:val="clear" w:color="auto" w:fill="FFFFFF"/>
-          <w:lang w:val="en-US"/>
-        </w:rPr>
-        <w:t xml:space="preserve"> </w:t>
-      </w:r>
-      <w:r>
-        <w:rPr>
-          <w:rFonts w:ascii="Calibri" w:eastAsia="Calibri" w:hAnsi="Calibri" w:cs="Calibri"/>
-          <w:sz w:val="22"/>
-          <w:shd w:val="clear" w:color="auto" w:fill="FFFFFF"/>
-          <w:lang w:val="en-US"/>
-        </w:rPr>
-        <w:t xml:space="preserve">and </w:t>
-      </w:r>
-      <w:r>
-        <w:rPr>
-          <w:rFonts w:ascii="Calibri" w:eastAsia="Calibri" w:hAnsi="Calibri" w:cs="Calibri"/>
-          <w:i/>
-          <w:sz w:val="22"/>
-          <w:shd w:val="clear" w:color="auto" w:fill="FFFFFF"/>
-          <w:lang w:val="en-US"/>
-        </w:rPr>
-        <w:t>Grayscale</w:t>
-      </w:r>
-      <w:r>
-        <w:rPr>
-          <w:rFonts w:ascii="Calibri" w:eastAsia="Calibri" w:hAnsi="Calibri" w:cs="Calibri"/>
-          <w:i/>
-          <w:sz w:val="22"/>
-          <w:shd w:val="clear" w:color="auto" w:fill="FFFFFF"/>
-          <w:lang w:val="en-US"/>
-        </w:rPr>
-        <w:t>.</w:t>
-      </w:r>
-      <w:r>
-        <w:rPr>
-          <w:rFonts w:ascii="Calibri" w:eastAsia="Calibri" w:hAnsi="Calibri" w:cs="Calibri"/>
-          <w:sz w:val="22"/>
-          <w:shd w:val="clear" w:color="auto" w:fill="FFFFFF"/>
-          <w:lang w:val="en-US"/>
-        </w:rPr>
-        <w:t xml:space="preserve"> When you select the </w:t>
-      </w:r>
-      <w:proofErr w:type="spellStart"/>
-      <w:proofErr w:type="gramStart"/>
-      <w:r>
-        <w:rPr>
-          <w:rFonts w:ascii="Calibri" w:eastAsia="Calibri" w:hAnsi="Calibri" w:cs="Calibri"/>
-          <w:sz w:val="22"/>
-          <w:shd w:val="clear" w:color="auto" w:fill="FFFFFF"/>
-          <w:lang w:val="en-US"/>
-        </w:rPr>
-        <w:t>Ascii</w:t>
-      </w:r>
-      <w:proofErr w:type="spellEnd"/>
-      <w:proofErr w:type="gramEnd"/>
-      <w:r>
-        <w:rPr>
-          <w:rFonts w:ascii="Calibri" w:eastAsia="Calibri" w:hAnsi="Calibri" w:cs="Calibri"/>
-          <w:sz w:val="22"/>
-          <w:shd w:val="clear" w:color="auto" w:fill="FFFFFF"/>
-          <w:lang w:val="en-US"/>
-        </w:rPr>
-        <w:t xml:space="preserve"> (this will be the default) you will also have two other options to change the colors of the background and the signs for the conversion.</w:t>
-      </w:r>
-      <w:r>
-        <w:rPr>
-          <w:rFonts w:ascii="Calibri" w:eastAsia="Calibri" w:hAnsi="Calibri" w:cs="Calibri"/>
-          <w:sz w:val="22"/>
-          <w:shd w:val="clear" w:color="auto" w:fill="FFFFFF"/>
-          <w:lang w:val="en-US"/>
-        </w:rPr>
-        <w:t xml:space="preserve"> When you press </w:t>
-      </w:r>
-      <w:proofErr w:type="gramStart"/>
-      <w:r>
-        <w:rPr>
-          <w:rFonts w:ascii="Calibri" w:eastAsia="Calibri" w:hAnsi="Calibri" w:cs="Calibri"/>
-          <w:i/>
-          <w:sz w:val="22"/>
-          <w:shd w:val="clear" w:color="auto" w:fill="FFFFFF"/>
-          <w:lang w:val="en-US"/>
-        </w:rPr>
-        <w:t>Back</w:t>
-      </w:r>
-      <w:proofErr w:type="gramEnd"/>
-      <w:r>
-        <w:rPr>
-          <w:rFonts w:ascii="Calibri" w:eastAsia="Calibri" w:hAnsi="Calibri" w:cs="Calibri"/>
-          <w:i/>
-          <w:sz w:val="22"/>
-          <w:shd w:val="clear" w:color="auto" w:fill="FFFFFF"/>
-          <w:lang w:val="en-US"/>
-        </w:rPr>
-        <w:t xml:space="preserve"> </w:t>
-      </w:r>
-      <w:r>
-        <w:rPr>
-          <w:rFonts w:ascii="Calibri" w:eastAsia="Calibri" w:hAnsi="Calibri" w:cs="Calibri"/>
-          <w:sz w:val="22"/>
-          <w:shd w:val="clear" w:color="auto" w:fill="FFFFFF"/>
-          <w:lang w:val="en-US"/>
-        </w:rPr>
-        <w:t>from this screen the changes will be applied to the conversion.</w:t>
-      </w:r>
-      <w:r>
-        <w:rPr>
-          <w:rFonts w:ascii="Calibri" w:eastAsia="Calibri" w:hAnsi="Calibri" w:cs="Calibri"/>
-          <w:sz w:val="22"/>
-          <w:shd w:val="clear" w:color="auto" w:fill="FFFFFF"/>
-          <w:lang w:val="en-US"/>
-        </w:rPr>
-        <w:t xml:space="preserve"> (See figure 5).</w:t>
-      </w:r>
-    </w:p>
-    <w:p>
-      <w:pPr>
-        <w:spacing w:line="276" w:lineRule="exact"/>
-        <w:ind w:left="360"/>
-        <w:rPr>
-          <w:lang w:val="en-US"/>
-        </w:rPr>
-      </w:pPr>
-      <w:r>
-        <w:rPr>
-          <w:rFonts w:ascii="Calibri" w:eastAsia="Calibri" w:hAnsi="Calibri" w:cs="Calibri"/>
-          <w:noProof/>
-          <w:sz w:val="22"/>
-          <w:lang w:eastAsia="sv-SE" w:bidi="ar-SA"/>
-        </w:rPr>
         <w:pict>
-          <v:shape id="_x0000_s1029" type="#_x0000_t202" style="position:absolute;left:0;text-align:left;margin-left:164.55pt;margin-top:162.1pt;width:128.55pt;height:25.5pt;z-index:251667456;visibility:visible;mso-wrap-distance-left:9pt;mso-wrap-distance-top:0;mso-wrap-distance-right:9pt;mso-wrap-distance-bottom:0;mso-position-horizontal-relative:text;mso-position-vertical-relative:text;mso-width-relative:margin;mso-height-relative:margin;v-text-anchor:top" o:gfxdata="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" filled="f" fillcolor="white [3212]" stroked="f">
-            <v:textbox>
-              <w:txbxContent>
-                <w:p>
-                  <w:pPr>
-                    <w:rPr>
-                      <w:i/>
-                    </w:rPr>
-                  </w:pPr>
-                  <w:proofErr w:type="spellStart"/>
-                  <w:r>
-                    <w:rPr>
-                      <w:i/>
-                    </w:rPr>
-                    <w:t>Figure</w:t>
-                  </w:r>
-                  <w:proofErr w:type="spellEnd"/>
-                  <w:r>
-                    <w:rPr>
-                      <w:i/>
-                    </w:rPr>
-                    <w:t xml:space="preserve"> 4 - </w:t>
-                  </w:r>
-                  <w:proofErr w:type="spellStart"/>
-                  <w:r>
-                    <w:rPr>
-                      <w:i/>
-                    </w:rPr>
-                    <w:t>Converted</w:t>
-                  </w:r>
-                  <w:proofErr w:type="spellEnd"/>
-                </w:p>
-              </w:txbxContent>
-            </v:textbox>
-          </v:shape>
-        </w:pict>
-      </w:r>
-      <w:r>
-        <w:rPr>
-          <w:rFonts w:ascii="Calibri" w:eastAsia="Calibri" w:hAnsi="Calibri" w:cs="Calibri"/>
-          <w:noProof/>
-          <w:sz w:val="22"/>
-          <w:lang w:eastAsia="sv-SE" w:bidi="ar-SA"/>
-        </w:rPr>
-        <w:pict>
-          <v:shape id="_x0000_s1030" type="#_x0000_t202" style="position:absolute;left:0;text-align:left;margin-left:312.05pt;margin-top:162.1pt;width:128.55pt;height:25.5pt;z-index:251668480;visibility:visible;mso-wrap-distance-left:9pt;mso-wrap-distance-top:0;mso-wrap-distance-right:9pt;mso-wrap-distance-bottom:0;mso-position-horizontal-relative:text;mso-position-vertical-relative:text;mso-width-relative:margin;mso-height-relative:margin;v-text-anchor:top" o:gfxdata="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" filled="f" fillcolor="white [3212]" stroked="f">
+          <v:shape id="_x0000_s1030" type="#_x0000_t202" style="position:absolute;left:0;text-align:left;margin-left:387.6pt;margin-top:296.9pt;width:128.55pt;height:25.5pt;z-index:251668480;visibility:visible;mso-wrap-distance-left:9pt;mso-wrap-distance-top:0;mso-wrap-distance-right:9pt;mso-wrap-distance-bottom:0;mso-position-horizontal-relative:text;mso-position-vertical-relative:text;mso-width-relative:margin;mso-height-relative:margin;v-text-anchor:top" o:gfxdata="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" filled="f" fillcolor="white [3212]" stroked="f">
             <v:textbox>
               <w:txbxContent>
                 <w:p>
@@ -1305,7 +647,60 @@
           <w:lang w:eastAsia="sv-SE" w:bidi="ar-SA"/>
         </w:rPr>
         <w:pict>
-          <v:shape id="_x0000_s1028" type="#_x0000_t202" style="position:absolute;left:0;text-align:left;margin-left:30.05pt;margin-top:162.1pt;width:128.55pt;height:25.5pt;z-index:251666432;visibility:visible;mso-wrap-distance-left:9pt;mso-wrap-distance-top:0;mso-wrap-distance-right:9pt;mso-wrap-distance-bottom:0;mso-position-horizontal-relative:text;mso-position-vertical-relative:text;mso-width-relative:margin;mso-height-relative:margin;v-text-anchor:top" o:gfxdata="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" filled="f" fillcolor="white [3212]" stroked="f">
+          <v:shape id="_x0000_s1029" type="#_x0000_t202" style="position:absolute;left:0;text-align:left;margin-left:247.05pt;margin-top:296.9pt;width:128.55pt;height:25.5pt;z-index:251667456;visibility:visible;mso-wrap-distance-left:9pt;mso-wrap-distance-top:0;mso-wrap-distance-right:9pt;mso-wrap-distance-bottom:0;mso-position-horizontal-relative:text;mso-position-vertical-relative:text;mso-width-relative:margin;mso-height-relative:margin;v-text-anchor:top" o:gfxdata="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" filled="f" fillcolor="white [3212]" stroked="f">
+            <v:textbox>
+              <w:txbxContent>
+                <w:p>
+                  <w:pPr>
+                    <w:rPr>
+                      <w:i/>
+                    </w:rPr>
+                  </w:pPr>
+                  <w:proofErr w:type="spellStart"/>
+                  <w:r>
+                    <w:rPr>
+                      <w:i/>
+                    </w:rPr>
+                    <w:t>Fi</w:t>
+                  </w:r>
+                  <w:bookmarkStart w:id="0" w:name="_GoBack"/>
+                  <w:r>
+                    <w:rPr>
+                      <w:i/>
+                    </w:rPr>
+                    <w:t>gure</w:t>
+                  </w:r>
+                  <w:proofErr w:type="spellEnd"/>
+                  <w:r>
+                    <w:rPr>
+                      <w:i/>
+                    </w:rPr>
+                    <w:t xml:space="preserve"> 4 - </w:t>
+                  </w:r>
+                  <w:proofErr w:type="spellStart"/>
+                  <w:r>
+                    <w:rPr>
+                      <w:i/>
+                    </w:rPr>
+                    <w:t>Converted</w:t>
+                  </w:r>
+                  <w:bookmarkEnd w:id="0"/>
+                  <w:proofErr w:type="spellEnd"/>
+                </w:p>
+              </w:txbxContent>
+            </v:textbox>
+          </v:shape>
+        </w:pict>
+      </w:r>
+      <w:r>
+        <w:rPr>
+          <w:rFonts w:ascii="Calibri" w:eastAsia="Calibri" w:hAnsi="Calibri" w:cs="Calibri"/>
+          <w:noProof/>
+          <w:sz w:val="22"/>
+          <w:lang w:eastAsia="sv-SE" w:bidi="ar-SA"/>
+        </w:rPr>
+        <w:pict>
+          <v:shape id="_x0000_s1028" type="#_x0000_t202" style="position:absolute;left:0;text-align:left;margin-left:123.8pt;margin-top:296.9pt;width:128.55pt;height:25.5pt;z-index:251666432;visibility:visible;mso-wrap-distance-left:9pt;mso-wrap-distance-top:0;mso-wrap-distance-right:9pt;mso-wrap-distance-bottom:0;mso-position-horizontal-relative:text;mso-position-vertical-relative:text;mso-width-relative:margin;mso-height-relative:margin;v-text-anchor:top" o:gfxdata="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" filled="f" fillcolor="white [3212]" stroked="f">
             <v:textbox>
               <w:txbxContent>
                 <w:p>
@@ -1350,7 +745,7 @@
           <w:lang w:eastAsia="sv-SE" w:bidi="ar-SA"/>
         </w:rPr>
         <w:pict>
-          <v:shape id="_x0000_s1027" type="#_x0000_t202" style="position:absolute;left:0;text-align:left;margin-left:-105.7pt;margin-top:162.1pt;width:128.55pt;height:25.5pt;z-index:251665408;visibility:visible;mso-wrap-distance-left:9pt;mso-wrap-distance-top:0;mso-wrap-distance-right:9pt;mso-wrap-distance-bottom:0;mso-position-horizontal-relative:text;mso-position-vertical-relative:text;mso-width-relative:margin;mso-height-relative:margin;v-text-anchor:top" o:gfxdata="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" filled="f" fillcolor="white [3212]" stroked="f">
+          <v:shape id="_x0000_s1027" type="#_x0000_t202" style="position:absolute;left:0;text-align:left;margin-left:4.55pt;margin-top:296.9pt;width:128.55pt;height:25.5pt;z-index:251665408;visibility:visible;mso-wrap-distance-left:9pt;mso-wrap-distance-top:0;mso-wrap-distance-right:9pt;mso-wrap-distance-bottom:0;mso-position-horizontal-relative:text;mso-position-vertical-relative:text;mso-width-relative:margin;mso-height-relative:margin;v-text-anchor:top" o:gfxdata="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" filled="f" fillcolor="white [3212]" stroked="f">
             <v:textbox>
               <w:txbxContent>
                 <w:p>
@@ -1378,6 +773,541 @@
             </v:textbox>
           </v:shape>
         </w:pict>
+      </w:r>
+      <w:r>
+        <w:rPr>
+          <w:rFonts w:ascii="Calibri" w:eastAsia="Calibri" w:hAnsi="Calibri" w:cs="Calibri"/>
+          <w:noProof/>
+          <w:shd w:val="clear" w:color="auto" w:fill="FFFFFF"/>
+          <w:lang w:eastAsia="sv-SE" w:bidi="ar-SA"/>
+        </w:rPr>
+        <w:drawing>
+          <wp:anchor distT="0" distB="0" distL="114300" distR="114300" simplePos="0" relativeHeight="251670528" behindDoc="1" locked="0" layoutInCell="1" allowOverlap="1" wp14:anchorId="7B4FCCAF" wp14:editId="3F6C40CC">
+            <wp:simplePos x="0" y="0"/>
+            <wp:positionH relativeFrom="column">
+              <wp:posOffset>4966970</wp:posOffset>
+            </wp:positionH>
+            <wp:positionV relativeFrom="paragraph">
+              <wp:posOffset>1826895</wp:posOffset>
+            </wp:positionV>
+            <wp:extent cx="1183005" cy="1971675"/>
+            <wp:effectExtent l="0" t="0" r="0" b="0"/>
+            <wp:wrapTight wrapText="bothSides">
+              <wp:wrapPolygon edited="0">
+                <wp:start x="0" y="0"/>
+                <wp:lineTo x="0" y="21496"/>
+                <wp:lineTo x="21217" y="21496"/>
+                <wp:lineTo x="21217" y="0"/>
+                <wp:lineTo x="0" y="0"/>
+              </wp:wrapPolygon>
+            </wp:wrapTight>
+            <wp:docPr id="5" name="Bildobjekt 5" descr="C:\Users\Osten\Pictures\optionscreen.png"/>
+            <wp:cNvGraphicFramePr>
+              <a:graphicFrameLocks xmlns:a="http://schemas.openxmlformats.org/drawingml/2006/main" noChangeAspect="1"/>
+            </wp:cNvGraphicFramePr>
+            <a:graphic xmlns:a="http://schemas.openxmlformats.org/drawingml/2006/main">
+              <a:graphicData uri="http://schemas.openxmlformats.org/drawingml/2006/picture">
+                <pic:pic xmlns:pic="http://schemas.openxmlformats.org/drawingml/2006/picture">
+                  <pic:nvPicPr>
+                    <pic:cNvPr id="0" name="Picture 1" descr="C:\Users\Osten\Pictures\optionscreen.png"/>
+                    <pic:cNvPicPr>
+                      <a:picLocks noChangeAspect="1" noChangeArrowheads="1"/>
+                    </pic:cNvPicPr>
+                  </pic:nvPicPr>
+                  <pic:blipFill>
+                    <a:blip r:embed="rId8" cstate="print">
+                      <a:extLst>
+                        <a:ext uri="{28A0092B-C50C-407E-A947-70E740481C1C}">
+                          <a14:useLocalDpi xmlns:a14="http://schemas.microsoft.com/office/drawing/2010/main" val="0"/>
+                        </a:ext>
+                      </a:extLst>
+                    </a:blip>
+                    <a:srcRect/>
+                    <a:stretch>
+                      <a:fillRect/>
+                    </a:stretch>
+                  </pic:blipFill>
+                  <pic:spPr bwMode="auto">
+                    <a:xfrm>
+                      <a:off x="0" y="0"/>
+                      <a:ext cx="1183005" cy="1971675"/>
+                    </a:xfrm>
+                    <a:prstGeom prst="rect">
+                      <a:avLst/>
+                    </a:prstGeom>
+                    <a:noFill/>
+                    <a:ln>
+                      <a:noFill/>
+                    </a:ln>
+                  </pic:spPr>
+                </pic:pic>
+              </a:graphicData>
+            </a:graphic>
+            <wp14:sizeRelH relativeFrom="page">
+              <wp14:pctWidth>0</wp14:pctWidth>
+            </wp14:sizeRelH>
+            <wp14:sizeRelV relativeFrom="page">
+              <wp14:pctHeight>0</wp14:pctHeight>
+            </wp14:sizeRelV>
+          </wp:anchor>
+        </w:drawing>
+      </w:r>
+      <w:r>
+        <w:rPr>
+          <w:noProof/>
+          <w:lang w:eastAsia="sv-SE" w:bidi="ar-SA"/>
+        </w:rPr>
+        <w:drawing>
+          <wp:anchor distT="0" distB="0" distL="114300" distR="114300" simplePos="0" relativeHeight="251663360" behindDoc="1" locked="0" layoutInCell="1" allowOverlap="1" wp14:anchorId="36FEA940" wp14:editId="62AFDF9A">
+            <wp:simplePos x="0" y="0"/>
+            <wp:positionH relativeFrom="column">
+              <wp:posOffset>3281680</wp:posOffset>
+            </wp:positionH>
+            <wp:positionV relativeFrom="paragraph">
+              <wp:posOffset>1827530</wp:posOffset>
+            </wp:positionV>
+            <wp:extent cx="1183005" cy="1971675"/>
+            <wp:effectExtent l="0" t="0" r="0" b="0"/>
+            <wp:wrapTight wrapText="bothSides">
+              <wp:wrapPolygon edited="0">
+                <wp:start x="0" y="0"/>
+                <wp:lineTo x="0" y="21496"/>
+                <wp:lineTo x="21217" y="21496"/>
+                <wp:lineTo x="21217" y="0"/>
+                <wp:lineTo x="0" y="0"/>
+              </wp:wrapPolygon>
+            </wp:wrapTight>
+            <wp:docPr id="4" name="Bildobjekt 4" descr="C:\Users\Osten\Pictures\convertedpicscreen.png"/>
+            <wp:cNvGraphicFramePr>
+              <a:graphicFrameLocks xmlns:a="http://schemas.openxmlformats.org/drawingml/2006/main" noChangeAspect="1"/>
+            </wp:cNvGraphicFramePr>
+            <a:graphic xmlns:a="http://schemas.openxmlformats.org/drawingml/2006/main">
+              <a:graphicData uri="http://schemas.openxmlformats.org/drawingml/2006/picture">
+                <pic:pic xmlns:pic="http://schemas.openxmlformats.org/drawingml/2006/picture">
+                  <pic:nvPicPr>
+                    <pic:cNvPr id="0" name="Picture 4" descr="C:\Users\Osten\Pictures\convertedpicscreen.png"/>
+                    <pic:cNvPicPr>
+                      <a:picLocks noChangeAspect="1" noChangeArrowheads="1"/>
+                    </pic:cNvPicPr>
+                  </pic:nvPicPr>
+                  <pic:blipFill>
+                    <a:blip r:embed="rId9" cstate="print">
+                      <a:extLst>
+                        <a:ext uri="{28A0092B-C50C-407E-A947-70E740481C1C}">
+                          <a14:useLocalDpi xmlns:a14="http://schemas.microsoft.com/office/drawing/2010/main" val="0"/>
+                        </a:ext>
+                      </a:extLst>
+                    </a:blip>
+                    <a:srcRect/>
+                    <a:stretch>
+                      <a:fillRect/>
+                    </a:stretch>
+                  </pic:blipFill>
+                  <pic:spPr bwMode="auto">
+                    <a:xfrm>
+                      <a:off x="0" y="0"/>
+                      <a:ext cx="1183005" cy="1971675"/>
+                    </a:xfrm>
+                    <a:prstGeom prst="rect">
+                      <a:avLst/>
+                    </a:prstGeom>
+                    <a:noFill/>
+                    <a:ln>
+                      <a:noFill/>
+                    </a:ln>
+                  </pic:spPr>
+                </pic:pic>
+              </a:graphicData>
+            </a:graphic>
+            <wp14:sizeRelH relativeFrom="page">
+              <wp14:pctWidth>0</wp14:pctWidth>
+            </wp14:sizeRelH>
+            <wp14:sizeRelV relativeFrom="page">
+              <wp14:pctHeight>0</wp14:pctHeight>
+            </wp14:sizeRelV>
+          </wp:anchor>
+        </w:drawing>
+      </w:r>
+      <w:r>
+        <w:rPr>
+          <w:rFonts w:ascii="Calibri" w:eastAsia="Calibri" w:hAnsi="Calibri" w:cs="Calibri"/>
+          <w:noProof/>
+          <w:shd w:val="clear" w:color="auto" w:fill="FFFFFF"/>
+          <w:lang w:eastAsia="sv-SE" w:bidi="ar-SA"/>
+        </w:rPr>
+        <w:drawing>
+          <wp:anchor distT="0" distB="0" distL="114300" distR="114300" simplePos="0" relativeHeight="251662336" behindDoc="1" locked="0" layoutInCell="1" allowOverlap="1" wp14:anchorId="1022119B" wp14:editId="060A280D">
+            <wp:simplePos x="0" y="0"/>
+            <wp:positionH relativeFrom="column">
+              <wp:posOffset>1647825</wp:posOffset>
+            </wp:positionH>
+            <wp:positionV relativeFrom="paragraph">
+              <wp:posOffset>1826895</wp:posOffset>
+            </wp:positionV>
+            <wp:extent cx="1183005" cy="1971675"/>
+            <wp:effectExtent l="0" t="0" r="0" b="0"/>
+            <wp:wrapTight wrapText="bothSides">
+              <wp:wrapPolygon edited="0">
+                <wp:start x="0" y="0"/>
+                <wp:lineTo x="0" y="21496"/>
+                <wp:lineTo x="21217" y="21496"/>
+                <wp:lineTo x="21217" y="0"/>
+                <wp:lineTo x="0" y="0"/>
+              </wp:wrapPolygon>
+            </wp:wrapTight>
+            <wp:docPr id="3" name="Bildobjekt 3" descr="C:\Users\Osten\Pictures\previewsreen1.png"/>
+            <wp:cNvGraphicFramePr>
+              <a:graphicFrameLocks xmlns:a="http://schemas.openxmlformats.org/drawingml/2006/main" noChangeAspect="1"/>
+            </wp:cNvGraphicFramePr>
+            <a:graphic xmlns:a="http://schemas.openxmlformats.org/drawingml/2006/main">
+              <a:graphicData uri="http://schemas.openxmlformats.org/drawingml/2006/picture">
+                <pic:pic xmlns:pic="http://schemas.openxmlformats.org/drawingml/2006/picture">
+                  <pic:nvPicPr>
+                    <pic:cNvPr id="0" name="Picture 3" descr="C:\Users\Osten\Pictures\previewsreen1.png"/>
+                    <pic:cNvPicPr>
+                      <a:picLocks noChangeAspect="1" noChangeArrowheads="1"/>
+                    </pic:cNvPicPr>
+                  </pic:nvPicPr>
+                  <pic:blipFill>
+                    <a:blip r:embed="rId10" cstate="print">
+                      <a:extLst>
+                        <a:ext uri="{28A0092B-C50C-407E-A947-70E740481C1C}">
+                          <a14:useLocalDpi xmlns:a14="http://schemas.microsoft.com/office/drawing/2010/main" val="0"/>
+                        </a:ext>
+                      </a:extLst>
+                    </a:blip>
+                    <a:srcRect/>
+                    <a:stretch>
+                      <a:fillRect/>
+                    </a:stretch>
+                  </pic:blipFill>
+                  <pic:spPr bwMode="auto">
+                    <a:xfrm>
+                      <a:off x="0" y="0"/>
+                      <a:ext cx="1183005" cy="1971675"/>
+                    </a:xfrm>
+                    <a:prstGeom prst="rect">
+                      <a:avLst/>
+                    </a:prstGeom>
+                    <a:noFill/>
+                    <a:ln>
+                      <a:noFill/>
+                    </a:ln>
+                  </pic:spPr>
+                </pic:pic>
+              </a:graphicData>
+            </a:graphic>
+            <wp14:sizeRelH relativeFrom="page">
+              <wp14:pctWidth>0</wp14:pctWidth>
+            </wp14:sizeRelH>
+            <wp14:sizeRelV relativeFrom="page">
+              <wp14:pctHeight>0</wp14:pctHeight>
+            </wp14:sizeRelV>
+          </wp:anchor>
+        </w:drawing>
+      </w:r>
+      <w:r>
+        <w:rPr>
+          <w:rFonts w:ascii="Calibri" w:eastAsia="Calibri" w:hAnsi="Calibri" w:cs="Calibri"/>
+          <w:noProof/>
+          <w:sz w:val="22"/>
+          <w:shd w:val="clear" w:color="auto" w:fill="FFFFFF"/>
+          <w:lang w:eastAsia="sv-SE" w:bidi="ar-SA"/>
+        </w:rPr>
+        <w:drawing>
+          <wp:anchor distT="0" distB="0" distL="114300" distR="114300" simplePos="0" relativeHeight="251661312" behindDoc="1" locked="0" layoutInCell="1" allowOverlap="1" wp14:anchorId="4EAF2BCD" wp14:editId="31303057">
+            <wp:simplePos x="0" y="0"/>
+            <wp:positionH relativeFrom="column">
+              <wp:posOffset>186055</wp:posOffset>
+            </wp:positionH>
+            <wp:positionV relativeFrom="paragraph">
+              <wp:posOffset>1830705</wp:posOffset>
+            </wp:positionV>
+            <wp:extent cx="1181100" cy="1968500"/>
+            <wp:effectExtent l="0" t="0" r="0" b="0"/>
+            <wp:wrapTight wrapText="bothSides">
+              <wp:wrapPolygon edited="0">
+                <wp:start x="0" y="0"/>
+                <wp:lineTo x="0" y="21321"/>
+                <wp:lineTo x="21252" y="21321"/>
+                <wp:lineTo x="21252" y="0"/>
+                <wp:lineTo x="0" y="0"/>
+              </wp:wrapPolygon>
+            </wp:wrapTight>
+            <wp:docPr id="2" name="Bildobjekt 2" descr="C:\Users\Osten\Pictures\camerascreen.png"/>
+            <wp:cNvGraphicFramePr>
+              <a:graphicFrameLocks xmlns:a="http://schemas.openxmlformats.org/drawingml/2006/main" noChangeAspect="1"/>
+            </wp:cNvGraphicFramePr>
+            <a:graphic xmlns:a="http://schemas.openxmlformats.org/drawingml/2006/main">
+              <a:graphicData uri="http://schemas.openxmlformats.org/drawingml/2006/picture">
+                <pic:pic xmlns:pic="http://schemas.openxmlformats.org/drawingml/2006/picture">
+                  <pic:nvPicPr>
+                    <pic:cNvPr id="0" name="Picture 2" descr="C:\Users\Osten\Pictures\camerascreen.png"/>
+                    <pic:cNvPicPr>
+                      <a:picLocks noChangeAspect="1" noChangeArrowheads="1"/>
+                    </pic:cNvPicPr>
+                  </pic:nvPicPr>
+                  <pic:blipFill>
+                    <a:blip r:embed="rId11" cstate="print">
+                      <a:extLst>
+                        <a:ext uri="{28A0092B-C50C-407E-A947-70E740481C1C}">
+                          <a14:useLocalDpi xmlns:a14="http://schemas.microsoft.com/office/drawing/2010/main" val="0"/>
+                        </a:ext>
+                      </a:extLst>
+                    </a:blip>
+                    <a:srcRect/>
+                    <a:stretch>
+                      <a:fillRect/>
+                    </a:stretch>
+                  </pic:blipFill>
+                  <pic:spPr bwMode="auto">
+                    <a:xfrm>
+                      <a:off x="0" y="0"/>
+                      <a:ext cx="1181100" cy="1968500"/>
+                    </a:xfrm>
+                    <a:prstGeom prst="rect">
+                      <a:avLst/>
+                    </a:prstGeom>
+                    <a:noFill/>
+                    <a:ln>
+                      <a:noFill/>
+                    </a:ln>
+                  </pic:spPr>
+                </pic:pic>
+              </a:graphicData>
+            </a:graphic>
+            <wp14:sizeRelH relativeFrom="page">
+              <wp14:pctWidth>0</wp14:pctWidth>
+            </wp14:sizeRelH>
+            <wp14:sizeRelV relativeFrom="page">
+              <wp14:pctHeight>0</wp14:pctHeight>
+            </wp14:sizeRelV>
+          </wp:anchor>
+        </w:drawing>
+      </w:r>
+      <w:r>
+        <w:rPr>
+          <w:rFonts w:ascii="Calibri" w:eastAsia="Calibri" w:hAnsi="Calibri" w:cs="Calibri"/>
+          <w:b/>
+          <w:shd w:val="clear" w:color="auto" w:fill="FFFFFF"/>
+          <w:lang w:val="en-US"/>
+        </w:rPr>
+        <w:t>Options</w:t>
+      </w:r>
+      <w:r>
+        <w:rPr>
+          <w:rFonts w:ascii="Calibri" w:eastAsia="Calibri" w:hAnsi="Calibri" w:cs="Calibri"/>
+          <w:sz w:val="22"/>
+          <w:shd w:val="clear" w:color="auto" w:fill="FFFFFF"/>
+          <w:lang w:val="en-US"/>
+        </w:rPr>
+        <w:t>.  By pressing this button the applications Options will open. In here you have some features for the filter and the pictures. Yo</w:t>
+      </w:r>
+      <w:r>
+        <w:rPr>
+          <w:rFonts w:ascii="Calibri" w:eastAsia="Calibri" w:hAnsi="Calibri" w:cs="Calibri"/>
+          <w:sz w:val="22"/>
+          <w:shd w:val="clear" w:color="auto" w:fill="FFFFFF"/>
+          <w:lang w:val="en-US"/>
+        </w:rPr>
+        <w:t xml:space="preserve">u can change the brightness </w:t>
+      </w:r>
+      <w:r>
+        <w:rPr>
+          <w:rFonts w:ascii="Calibri" w:eastAsia="Calibri" w:hAnsi="Calibri" w:cs="Calibri"/>
+          <w:sz w:val="22"/>
+          <w:shd w:val="clear" w:color="auto" w:fill="FFFFFF"/>
+          <w:lang w:val="en-US"/>
+        </w:rPr>
+        <w:t xml:space="preserve">and particle density </w:t>
+      </w:r>
+      <w:r>
+        <w:rPr>
+          <w:rFonts w:ascii="Calibri" w:eastAsia="Calibri" w:hAnsi="Calibri" w:cs="Calibri"/>
+          <w:sz w:val="22"/>
+          <w:shd w:val="clear" w:color="auto" w:fill="FFFFFF"/>
+          <w:lang w:val="en-US"/>
+        </w:rPr>
+        <w:t>of the pictures. You have two different filt</w:t>
+      </w:r>
+      <w:r>
+        <w:rPr>
+          <w:rFonts w:ascii="Calibri" w:eastAsia="Calibri" w:hAnsi="Calibri" w:cs="Calibri"/>
+          <w:sz w:val="22"/>
+          <w:shd w:val="clear" w:color="auto" w:fill="FFFFFF"/>
+          <w:lang w:val="en-US"/>
+        </w:rPr>
+        <w:t xml:space="preserve">ers that you can choose between, these are </w:t>
+      </w:r>
+      <w:proofErr w:type="spellStart"/>
+      <w:proofErr w:type="gramStart"/>
+      <w:r>
+        <w:rPr>
+          <w:rFonts w:ascii="Calibri" w:eastAsia="Calibri" w:hAnsi="Calibri" w:cs="Calibri"/>
+          <w:i/>
+          <w:sz w:val="22"/>
+          <w:shd w:val="clear" w:color="auto" w:fill="FFFFFF"/>
+          <w:lang w:val="en-US"/>
+        </w:rPr>
+        <w:t>Ascii</w:t>
+      </w:r>
+      <w:proofErr w:type="spellEnd"/>
+      <w:proofErr w:type="gramEnd"/>
+      <w:r>
+        <w:rPr>
+          <w:rFonts w:ascii="Calibri" w:eastAsia="Calibri" w:hAnsi="Calibri" w:cs="Calibri"/>
+          <w:i/>
+          <w:sz w:val="22"/>
+          <w:shd w:val="clear" w:color="auto" w:fill="FFFFFF"/>
+          <w:lang w:val="en-US"/>
+        </w:rPr>
+        <w:t xml:space="preserve"> </w:t>
+      </w:r>
+      <w:r>
+        <w:rPr>
+          <w:rFonts w:ascii="Calibri" w:eastAsia="Calibri" w:hAnsi="Calibri" w:cs="Calibri"/>
+          <w:sz w:val="22"/>
+          <w:shd w:val="clear" w:color="auto" w:fill="FFFFFF"/>
+          <w:lang w:val="en-US"/>
+        </w:rPr>
+        <w:t xml:space="preserve">and </w:t>
+      </w:r>
+      <w:r>
+        <w:rPr>
+          <w:rFonts w:ascii="Calibri" w:eastAsia="Calibri" w:hAnsi="Calibri" w:cs="Calibri"/>
+          <w:i/>
+          <w:sz w:val="22"/>
+          <w:shd w:val="clear" w:color="auto" w:fill="FFFFFF"/>
+          <w:lang w:val="en-US"/>
+        </w:rPr>
+        <w:t>Grayscale.</w:t>
+      </w:r>
+      <w:r>
+        <w:rPr>
+          <w:rFonts w:ascii="Calibri" w:eastAsia="Calibri" w:hAnsi="Calibri" w:cs="Calibri"/>
+          <w:sz w:val="22"/>
+          <w:shd w:val="clear" w:color="auto" w:fill="FFFFFF"/>
+          <w:lang w:val="en-US"/>
+        </w:rPr>
+        <w:t xml:space="preserve"> When you select the </w:t>
+      </w:r>
+      <w:proofErr w:type="spellStart"/>
+      <w:proofErr w:type="gramStart"/>
+      <w:r>
+        <w:rPr>
+          <w:rFonts w:ascii="Calibri" w:eastAsia="Calibri" w:hAnsi="Calibri" w:cs="Calibri"/>
+          <w:sz w:val="22"/>
+          <w:shd w:val="clear" w:color="auto" w:fill="FFFFFF"/>
+          <w:lang w:val="en-US"/>
+        </w:rPr>
+        <w:t>Ascii</w:t>
+      </w:r>
+      <w:proofErr w:type="spellEnd"/>
+      <w:proofErr w:type="gramEnd"/>
+      <w:r>
+        <w:rPr>
+          <w:rFonts w:ascii="Calibri" w:eastAsia="Calibri" w:hAnsi="Calibri" w:cs="Calibri"/>
+          <w:sz w:val="22"/>
+          <w:shd w:val="clear" w:color="auto" w:fill="FFFFFF"/>
+          <w:lang w:val="en-US"/>
+        </w:rPr>
+        <w:t xml:space="preserve"> (this will be the default) you will also have two other options to change the colors of the background and the signs for the conversion.</w:t>
+      </w:r>
+      <w:r>
+        <w:rPr>
+          <w:rFonts w:ascii="Calibri" w:eastAsia="Calibri" w:hAnsi="Calibri" w:cs="Calibri"/>
+          <w:sz w:val="22"/>
+          <w:shd w:val="clear" w:color="auto" w:fill="FFFFFF"/>
+          <w:lang w:val="en-US"/>
+        </w:rPr>
+        <w:t xml:space="preserve"> When you press </w:t>
+      </w:r>
+      <w:proofErr w:type="gramStart"/>
+      <w:r>
+        <w:rPr>
+          <w:rFonts w:ascii="Calibri" w:eastAsia="Calibri" w:hAnsi="Calibri" w:cs="Calibri"/>
+          <w:i/>
+          <w:sz w:val="22"/>
+          <w:shd w:val="clear" w:color="auto" w:fill="FFFFFF"/>
+          <w:lang w:val="en-US"/>
+        </w:rPr>
+        <w:t>Back</w:t>
+      </w:r>
+      <w:proofErr w:type="gramEnd"/>
+      <w:r>
+        <w:rPr>
+          <w:rFonts w:ascii="Calibri" w:eastAsia="Calibri" w:hAnsi="Calibri" w:cs="Calibri"/>
+          <w:i/>
+          <w:sz w:val="22"/>
+          <w:shd w:val="clear" w:color="auto" w:fill="FFFFFF"/>
+          <w:lang w:val="en-US"/>
+        </w:rPr>
+        <w:t xml:space="preserve"> </w:t>
+      </w:r>
+      <w:r>
+        <w:rPr>
+          <w:rFonts w:ascii="Calibri" w:eastAsia="Calibri" w:hAnsi="Calibri" w:cs="Calibri"/>
+          <w:sz w:val="22"/>
+          <w:shd w:val="clear" w:color="auto" w:fill="FFFFFF"/>
+          <w:lang w:val="en-US"/>
+        </w:rPr>
+        <w:t xml:space="preserve">from this screen you will return to the previous screen without applying any changes to the settings. By pressing the </w:t>
+      </w:r>
+      <w:r>
+        <w:rPr>
+          <w:rFonts w:ascii="Calibri" w:eastAsia="Calibri" w:hAnsi="Calibri" w:cs="Calibri"/>
+          <w:i/>
+          <w:sz w:val="22"/>
+          <w:shd w:val="clear" w:color="auto" w:fill="FFFFFF"/>
+          <w:lang w:val="en-US"/>
+        </w:rPr>
+        <w:t xml:space="preserve">Default </w:t>
+      </w:r>
+      <w:r>
+        <w:rPr>
+          <w:rFonts w:ascii="Calibri" w:eastAsia="Calibri" w:hAnsi="Calibri" w:cs="Calibri"/>
+          <w:sz w:val="22"/>
+          <w:shd w:val="clear" w:color="auto" w:fill="FFFFFF"/>
+          <w:lang w:val="en-US"/>
+        </w:rPr>
+        <w:t xml:space="preserve">button the changes will be reset to default. If you want to apply </w:t>
+      </w:r>
+      <w:r>
+        <w:rPr>
+          <w:rFonts w:ascii="Calibri" w:eastAsia="Calibri" w:hAnsi="Calibri" w:cs="Calibri"/>
+          <w:sz w:val="22"/>
+          <w:shd w:val="clear" w:color="auto" w:fill="FFFFFF"/>
+          <w:lang w:val="en-US"/>
+        </w:rPr>
+        <w:t xml:space="preserve">your changes press the </w:t>
+      </w:r>
+      <w:r>
+        <w:rPr>
+          <w:rFonts w:ascii="Calibri" w:eastAsia="Calibri" w:hAnsi="Calibri" w:cs="Calibri"/>
+          <w:i/>
+          <w:sz w:val="22"/>
+          <w:shd w:val="clear" w:color="auto" w:fill="FFFFFF"/>
+          <w:lang w:val="en-US"/>
+        </w:rPr>
+        <w:t xml:space="preserve">Apply </w:t>
+      </w:r>
+      <w:r>
+        <w:rPr>
+          <w:rFonts w:ascii="Calibri" w:eastAsia="Calibri" w:hAnsi="Calibri" w:cs="Calibri"/>
+          <w:sz w:val="22"/>
+          <w:shd w:val="clear" w:color="auto" w:fill="FFFFFF"/>
+          <w:lang w:val="en-US"/>
+        </w:rPr>
+        <w:t xml:space="preserve">button, this will apply your settings to the conversion and return you to the previous screen. If you got to Options from the converted picture this will also reconvert the picture with your new settings. </w:t>
+      </w:r>
+      <w:r>
+        <w:rPr>
+          <w:rFonts w:ascii="Calibri" w:eastAsia="Calibri" w:hAnsi="Calibri" w:cs="Calibri"/>
+          <w:sz w:val="22"/>
+          <w:shd w:val="clear" w:color="auto" w:fill="FFFFFF"/>
+          <w:lang w:val="en-US"/>
+        </w:rPr>
+        <w:t>(See figure 5).</w:t>
       </w:r>
       <w:r>
         <w:rPr>

</xml_diff>